<commit_message>
rectified mistakes made in experiment-2
</commit_message>
<xml_diff>
--- a/Experiment_2/Experiment_2_Worksheet.docx
+++ b/Experiment_2/Experiment_2_Worksheet.docx
@@ -7,110 +7,157 @@
         <w:rPr>
           <w:b/>
           <w:bCs/>
-        </w:rPr>
-      </w:pPr>
-      <w:r>
-        <w:rPr>
-          <w:b/>
-          <w:bCs/>
-        </w:rPr>
-        <w:t>Word Content for Experiment 1.2 – SQL SELECT Queries</w:t>
-      </w:r>
-    </w:p>
-    <w:p>
-      <w:r>
-        <w:pict w14:anchorId="52410676">
-          <v:rect id="_x0000_i1079" style="width:0;height:1.5pt" o:hralign="center" o:hrstd="t" o:hr="t" fillcolor="#a0a0a0" stroked="f"/>
+          <w:sz w:val="28"/>
+          <w:szCs w:val="28"/>
+        </w:rPr>
+      </w:pPr>
+      <w:r>
+        <w:rPr>
+          <w:b/>
+          <w:bCs/>
+          <w:sz w:val="28"/>
+          <w:szCs w:val="28"/>
+        </w:rPr>
+        <w:t>Experiment 1.2 – SQL SELECT Queries with WHERE, GROUP BY, HAVING, ORDER BY</w:t>
+      </w:r>
+    </w:p>
+    <w:p>
+      <w:pPr>
+        <w:rPr>
+          <w:b/>
+          <w:bCs/>
+        </w:rPr>
+      </w:pPr>
+      <w:r>
+        <w:rPr>
+          <w:b/>
+          <w:bCs/>
+        </w:rPr>
+        <w:pict w14:anchorId="3D3BAC67">
+          <v:rect id="_x0000_i1118" style="width:0;height:1.5pt" o:hralign="center" o:hrstd="t" o:hr="t" fillcolor="#a0a0a0" stroked="f"/>
         </w:pict>
       </w:r>
-      <w:r>
-        <w:br/>
-      </w:r>
-      <w:r>
-        <w:rPr>
-          <w:b/>
-          <w:bCs/>
-        </w:rPr>
-        <w:t>Experiment 1.2 – SQL SELECT Queries with WHERE, GROUP BY, HAVING, ORDER BY</w:t>
-      </w:r>
-    </w:p>
-    <w:p>
-      <w:r>
-        <w:pict w14:anchorId="23A1C685">
-          <v:rect id="_x0000_i1080" style="width:0;height:1.5pt" o:hralign="center" o:hrstd="t" o:hr="t" fillcolor="#a0a0a0" stroked="f"/>
+    </w:p>
+    <w:p>
+      <w:pPr>
+        <w:rPr>
+          <w:b/>
+          <w:bCs/>
+        </w:rPr>
+      </w:pPr>
+      <w:r>
+        <w:rPr>
+          <w:b/>
+          <w:bCs/>
+        </w:rPr>
+        <w:t>Experiment</w:t>
+      </w:r>
+    </w:p>
+    <w:p>
+      <w:pPr>
+        <w:rPr>
+          <w:b/>
+          <w:bCs/>
+        </w:rPr>
+      </w:pPr>
+      <w:r>
+        <w:rPr>
+          <w:b/>
+          <w:bCs/>
+        </w:rPr>
+        <w:t xml:space="preserve">Experiment 1.2: Practicing SQL SELECT queries with WHERE, GROUP BY, HAVING, and ORDER BY clauses to retrieve and </w:t>
+      </w:r>
+      <w:proofErr w:type="spellStart"/>
+      <w:r>
+        <w:rPr>
+          <w:b/>
+          <w:bCs/>
+        </w:rPr>
+        <w:t>analyze</w:t>
+      </w:r>
+      <w:proofErr w:type="spellEnd"/>
+      <w:r>
+        <w:rPr>
+          <w:b/>
+          <w:bCs/>
+        </w:rPr>
+        <w:t xml:space="preserve"> data from the EMPLOYEE table.</w:t>
+      </w:r>
+    </w:p>
+    <w:p>
+      <w:pPr>
+        <w:rPr>
+          <w:b/>
+          <w:bCs/>
+        </w:rPr>
+      </w:pPr>
+      <w:r>
+        <w:rPr>
+          <w:b/>
+          <w:bCs/>
+        </w:rPr>
+        <w:pict w14:anchorId="3551B227">
+          <v:rect id="_x0000_i1119" style="width:0;height:1.5pt" o:hralign="center" o:hrstd="t" o:hr="t" fillcolor="#a0a0a0" stroked="f"/>
         </w:pict>
       </w:r>
     </w:p>
     <w:p>
-      <w:r>
-        <w:rPr>
-          <w:b/>
-          <w:bCs/>
-        </w:rPr>
-        <w:t>Experiment:</w:t>
-      </w:r>
-      <w:r>
-        <w:br/>
-        <w:t xml:space="preserve">Experiment 1.2: Practicing SQL SELECT queries with WHERE, GROUP BY, HAVING, and ORDER BY clauses to retrieve and </w:t>
-      </w:r>
-      <w:proofErr w:type="spellStart"/>
-      <w:r>
-        <w:t>analyze</w:t>
-      </w:r>
-      <w:proofErr w:type="spellEnd"/>
-      <w:r>
-        <w:t xml:space="preserve"> data from the EMPLOYEE table.</w:t>
-      </w:r>
-    </w:p>
-    <w:p>
-      <w:r>
-        <w:pict w14:anchorId="10499424">
-          <v:rect id="_x0000_i1081" style="width:0;height:1.5pt" o:hralign="center" o:hrstd="t" o:hr="t" fillcolor="#a0a0a0" stroked="f"/>
+      <w:pPr>
+        <w:rPr>
+          <w:b/>
+          <w:bCs/>
+        </w:rPr>
+      </w:pPr>
+      <w:r>
+        <w:rPr>
+          <w:b/>
+          <w:bCs/>
+        </w:rPr>
+        <w:t>Aim</w:t>
+      </w:r>
+    </w:p>
+    <w:p>
+      <w:r>
+        <w:t>The aim of this experiment is to practice writing SQL SELECT statements to filter, group, sort, and calculate average salary for meaningful analysis of employee data.</w:t>
+      </w:r>
+    </w:p>
+    <w:p>
+      <w:pPr>
+        <w:rPr>
+          <w:b/>
+          <w:bCs/>
+        </w:rPr>
+      </w:pPr>
+      <w:r>
+        <w:rPr>
+          <w:b/>
+          <w:bCs/>
+        </w:rPr>
+        <w:pict w14:anchorId="1A2C47A1">
+          <v:rect id="_x0000_i1120" style="width:0;height:1.5pt" o:hralign="center" o:hrstd="t" o:hr="t" fillcolor="#a0a0a0" stroked="f"/>
         </w:pict>
       </w:r>
     </w:p>
     <w:p>
-      <w:r>
-        <w:rPr>
-          <w:b/>
-          <w:bCs/>
-        </w:rPr>
-        <w:t>Aim:</w:t>
-      </w:r>
-      <w:r>
-        <w:br/>
-        <w:t xml:space="preserve">The aim of this experiment is to practice writing SQL SELECT statements with filtering, grouping, sorting, and aggregate functions to </w:t>
-      </w:r>
-      <w:proofErr w:type="spellStart"/>
-      <w:r>
-        <w:t>analyze</w:t>
-      </w:r>
-      <w:proofErr w:type="spellEnd"/>
-      <w:r>
-        <w:t xml:space="preserve"> employee data.</w:t>
-      </w:r>
-    </w:p>
-    <w:p>
-      <w:r>
-        <w:pict w14:anchorId="71C4E8EA">
-          <v:rect id="_x0000_i1082" style="width:0;height:1.5pt" o:hralign="center" o:hrstd="t" o:hr="t" fillcolor="#a0a0a0" stroked="f"/>
-        </w:pict>
-      </w:r>
-    </w:p>
-    <w:p>
-      <w:r>
-        <w:rPr>
-          <w:b/>
-          <w:bCs/>
-        </w:rPr>
-        <w:t>Objective:</w:t>
+      <w:pPr>
+        <w:rPr>
+          <w:b/>
+          <w:bCs/>
+        </w:rPr>
+      </w:pPr>
+      <w:r>
+        <w:rPr>
+          <w:b/>
+          <w:bCs/>
+        </w:rPr>
+        <w:t>Objective</w:t>
       </w:r>
     </w:p>
     <w:p>
       <w:pPr>
         <w:numPr>
           <w:ilvl w:val="0"/>
-          <w:numId w:val="1"/>
+          <w:numId w:val="8"/>
         </w:numPr>
       </w:pPr>
       <w:r>
@@ -121,7 +168,7 @@
       <w:pPr>
         <w:numPr>
           <w:ilvl w:val="0"/>
-          <w:numId w:val="1"/>
+          <w:numId w:val="8"/>
         </w:numPr>
       </w:pPr>
       <w:r>
@@ -132,157 +179,158 @@
       <w:pPr>
         <w:numPr>
           <w:ilvl w:val="0"/>
-          <w:numId w:val="1"/>
+          <w:numId w:val="8"/>
         </w:numPr>
       </w:pPr>
       <w:r>
-        <w:t>Sort query results using the ORDER BY clause.</w:t>
+        <w:t>Group records using the GROUP BY clause.</w:t>
       </w:r>
     </w:p>
     <w:p>
       <w:pPr>
         <w:numPr>
           <w:ilvl w:val="0"/>
-          <w:numId w:val="1"/>
+          <w:numId w:val="8"/>
         </w:numPr>
       </w:pPr>
       <w:r>
-        <w:t>Group records using the GROUP BY clause.</w:t>
+        <w:t>Filter grouped data using the HAVING clause.</w:t>
       </w:r>
     </w:p>
     <w:p>
       <w:pPr>
         <w:numPr>
           <w:ilvl w:val="0"/>
-          <w:numId w:val="1"/>
+          <w:numId w:val="8"/>
         </w:numPr>
       </w:pPr>
       <w:r>
-        <w:t>Filter grouped data using the HAVING clause.</w:t>
+        <w:t>Sort query results using the ORDER BY clause.</w:t>
       </w:r>
     </w:p>
     <w:p>
       <w:pPr>
         <w:numPr>
           <w:ilvl w:val="0"/>
-          <w:numId w:val="1"/>
+          <w:numId w:val="8"/>
         </w:numPr>
       </w:pPr>
       <w:r>
-        <w:t xml:space="preserve">Use aggregate functions like </w:t>
+        <w:t xml:space="preserve">Calculate average salary using the </w:t>
       </w:r>
       <w:proofErr w:type="gramStart"/>
       <w:r>
-        <w:t>COUNT(</w:t>
+        <w:t>AVG(</w:t>
       </w:r>
       <w:proofErr w:type="gramEnd"/>
       <w:r>
-        <w:t xml:space="preserve">), </w:t>
-      </w:r>
-      <w:proofErr w:type="gramStart"/>
-      <w:r>
-        <w:t>SUM(</w:t>
-      </w:r>
-      <w:proofErr w:type="gramEnd"/>
-      <w:r>
-        <w:t xml:space="preserve">), </w:t>
-      </w:r>
-      <w:proofErr w:type="gramStart"/>
-      <w:r>
-        <w:t>AVG(</w:t>
-      </w:r>
-      <w:proofErr w:type="gramEnd"/>
-      <w:r>
-        <w:t xml:space="preserve">), </w:t>
-      </w:r>
-      <w:proofErr w:type="gramStart"/>
-      <w:r>
-        <w:t>MIN(</w:t>
-      </w:r>
-      <w:proofErr w:type="gramEnd"/>
-      <w:r>
-        <w:t xml:space="preserve">), and </w:t>
-      </w:r>
-      <w:proofErr w:type="gramStart"/>
-      <w:r>
-        <w:t>MAX(</w:t>
-      </w:r>
-      <w:proofErr w:type="gramEnd"/>
-      <w:r>
-        <w:t xml:space="preserve">) to </w:t>
-      </w:r>
-      <w:proofErr w:type="spellStart"/>
-      <w:r>
-        <w:t>analyze</w:t>
-      </w:r>
-      <w:proofErr w:type="spellEnd"/>
-      <w:r>
-        <w:t xml:space="preserve"> data.</w:t>
-      </w:r>
-    </w:p>
-    <w:p>
-      <w:r>
-        <w:pict w14:anchorId="2A284FEC">
-          <v:rect id="_x0000_i1083" style="width:0;height:1.5pt" o:hralign="center" o:hrstd="t" o:hr="t" fillcolor="#a0a0a0" stroked="f"/>
+        <w:t>) aggregate function.</w:t>
+      </w:r>
+    </w:p>
+    <w:p>
+      <w:pPr>
+        <w:rPr>
+          <w:b/>
+          <w:bCs/>
+        </w:rPr>
+      </w:pPr>
+      <w:r>
+        <w:rPr>
+          <w:b/>
+          <w:bCs/>
+        </w:rPr>
+        <w:pict w14:anchorId="2FC4AD94">
+          <v:rect id="_x0000_i1121" style="width:0;height:1.5pt" o:hralign="center" o:hrstd="t" o:hr="t" fillcolor="#a0a0a0" stroked="f"/>
         </w:pict>
       </w:r>
     </w:p>
     <w:p>
-      <w:r>
-        <w:rPr>
-          <w:b/>
-          <w:bCs/>
-        </w:rPr>
-        <w:t>Software Requirements:</w:t>
+      <w:pPr>
+        <w:rPr>
+          <w:b/>
+          <w:bCs/>
+        </w:rPr>
+      </w:pPr>
+      <w:r>
+        <w:rPr>
+          <w:b/>
+          <w:bCs/>
+        </w:rPr>
+        <w:t>Software Requirements</w:t>
       </w:r>
     </w:p>
     <w:p>
       <w:pPr>
         <w:numPr>
           <w:ilvl w:val="0"/>
-          <w:numId w:val="2"/>
+          <w:numId w:val="9"/>
         </w:numPr>
-      </w:pPr>
-      <w:r>
+        <w:rPr>
+          <w:b/>
+          <w:bCs/>
+        </w:rPr>
+      </w:pPr>
+      <w:r>
+        <w:rPr>
+          <w:b/>
+          <w:bCs/>
+        </w:rPr>
         <w:t>Database: Oracle XE or PostgreSQL (</w:t>
       </w:r>
       <w:proofErr w:type="spellStart"/>
       <w:r>
+        <w:rPr>
+          <w:b/>
+          <w:bCs/>
+        </w:rPr>
         <w:t>PgAdmin</w:t>
       </w:r>
       <w:proofErr w:type="spellEnd"/>
       <w:r>
+        <w:rPr>
+          <w:b/>
+          <w:bCs/>
+        </w:rPr>
         <w:t>)</w:t>
       </w:r>
     </w:p>
     <w:p>
-      <w:r>
-        <w:pict w14:anchorId="678ECE66">
-          <v:rect id="_x0000_i1084" style="width:0;height:1.5pt" o:hralign="center" o:hrstd="t" o:hr="t" fillcolor="#a0a0a0" stroked="f"/>
+      <w:pPr>
+        <w:rPr>
+          <w:b/>
+          <w:bCs/>
+        </w:rPr>
+      </w:pPr>
+      <w:r>
+        <w:rPr>
+          <w:b/>
+          <w:bCs/>
+        </w:rPr>
+        <w:pict w14:anchorId="2743C230">
+          <v:rect id="_x0000_i1122" style="width:0;height:1.5pt" o:hralign="center" o:hrstd="t" o:hr="t" fillcolor="#a0a0a0" stroked="f"/>
         </w:pict>
       </w:r>
     </w:p>
     <w:p>
-      <w:r>
-        <w:rPr>
-          <w:b/>
-          <w:bCs/>
-        </w:rPr>
-        <w:t>Practical / Experiment Step</w:t>
-      </w:r>
-      <w:r>
-        <w:rPr>
-          <w:b/>
-          <w:bCs/>
-        </w:rPr>
-        <w:t>:</w:t>
+      <w:pPr>
+        <w:rPr>
+          <w:b/>
+          <w:bCs/>
+        </w:rPr>
+      </w:pPr>
+      <w:r>
+        <w:rPr>
+          <w:b/>
+          <w:bCs/>
+        </w:rPr>
+        <w:t>Practical / Experiment Steps</w:t>
       </w:r>
     </w:p>
     <w:p>
       <w:pPr>
         <w:numPr>
           <w:ilvl w:val="0"/>
-          <w:numId w:val="3"/>
+          <w:numId w:val="10"/>
         </w:numPr>
       </w:pPr>
       <w:r>
@@ -293,7 +341,7 @@
       <w:pPr>
         <w:numPr>
           <w:ilvl w:val="0"/>
-          <w:numId w:val="3"/>
+          <w:numId w:val="10"/>
         </w:numPr>
       </w:pPr>
       <w:r>
@@ -304,7 +352,7 @@
       <w:pPr>
         <w:numPr>
           <w:ilvl w:val="0"/>
-          <w:numId w:val="3"/>
+          <w:numId w:val="10"/>
         </w:numPr>
       </w:pPr>
       <w:r>
@@ -315,7 +363,7 @@
       <w:pPr>
         <w:numPr>
           <w:ilvl w:val="0"/>
-          <w:numId w:val="3"/>
+          <w:numId w:val="10"/>
         </w:numPr>
       </w:pPr>
       <w:r>
@@ -323,26 +371,42 @@
       </w:r>
     </w:p>
     <w:p>
-      <w:r>
-        <w:pict w14:anchorId="6C910BB3">
-          <v:rect id="_x0000_i1085" style="width:0;height:1.5pt" o:hralign="center" o:hrstd="t" o:hr="t" fillcolor="#a0a0a0" stroked="f"/>
+      <w:pPr>
+        <w:rPr>
+          <w:b/>
+          <w:bCs/>
+        </w:rPr>
+      </w:pPr>
+      <w:r>
+        <w:rPr>
+          <w:b/>
+          <w:bCs/>
+        </w:rPr>
+        <w:pict w14:anchorId="6D7D607C">
+          <v:rect id="_x0000_i1123" style="width:0;height:1.5pt" o:hralign="center" o:hrstd="t" o:hr="t" fillcolor="#a0a0a0" stroked="f"/>
         </w:pict>
       </w:r>
     </w:p>
     <w:p>
-      <w:r>
-        <w:rPr>
-          <w:b/>
-          <w:bCs/>
-        </w:rPr>
-        <w:t>Procedure of the Experiment:</w:t>
+      <w:pPr>
+        <w:rPr>
+          <w:b/>
+          <w:bCs/>
+        </w:rPr>
+      </w:pPr>
+      <w:r>
+        <w:rPr>
+          <w:b/>
+          <w:bCs/>
+        </w:rPr>
+        <w:t>Procedure of the Experiment</w:t>
       </w:r>
     </w:p>
     <w:p>
       <w:pPr>
         <w:numPr>
           <w:ilvl w:val="0"/>
-          <w:numId w:val="4"/>
+          <w:numId w:val="11"/>
         </w:numPr>
       </w:pPr>
       <w:r>
@@ -353,7 +417,7 @@
       <w:pPr>
         <w:numPr>
           <w:ilvl w:val="0"/>
-          <w:numId w:val="4"/>
+          <w:numId w:val="11"/>
         </w:numPr>
       </w:pPr>
       <w:r>
@@ -372,7 +436,7 @@
       <w:pPr>
         <w:numPr>
           <w:ilvl w:val="0"/>
-          <w:numId w:val="4"/>
+          <w:numId w:val="11"/>
         </w:numPr>
       </w:pPr>
       <w:r>
@@ -383,7 +447,7 @@
       <w:pPr>
         <w:numPr>
           <w:ilvl w:val="0"/>
-          <w:numId w:val="4"/>
+          <w:numId w:val="11"/>
         </w:numPr>
       </w:pPr>
       <w:r>
@@ -395,54 +459,70 @@
       <w:pPr>
         <w:numPr>
           <w:ilvl w:val="0"/>
-          <w:numId w:val="4"/>
+          <w:numId w:val="11"/>
         </w:numPr>
       </w:pPr>
       <w:r>
-        <w:t>Write SQL SELECT queries for practicing filtering, grouping, sorting, and aggregates.</w:t>
+        <w:t>Write SQL SELECT queries according to the practical steps.</w:t>
       </w:r>
     </w:p>
     <w:p>
       <w:pPr>
         <w:numPr>
           <w:ilvl w:val="0"/>
-          <w:numId w:val="4"/>
+          <w:numId w:val="11"/>
         </w:numPr>
       </w:pPr>
       <w:r>
-        <w:t>Execute queries and verify outputs like MAX, AVG, SUM, COUNT.</w:t>
+        <w:t>Execute each query and verify the output.</w:t>
       </w:r>
     </w:p>
     <w:p>
       <w:pPr>
         <w:numPr>
           <w:ilvl w:val="0"/>
-          <w:numId w:val="4"/>
+          <w:numId w:val="11"/>
         </w:numPr>
       </w:pPr>
       <w:r>
-        <w:t>Execute the final query requested in the experiment (big query).</w:t>
+        <w:t>Take screenshots of all four queries in order (s1 to s4) for record.</w:t>
       </w:r>
     </w:p>
     <w:p>
       <w:pPr>
         <w:numPr>
           <w:ilvl w:val="0"/>
-          <w:numId w:val="4"/>
+          <w:numId w:val="11"/>
         </w:numPr>
       </w:pPr>
       <w:r>
-        <w:t>Note down results and take screenshots for record.</w:t>
-      </w:r>
-    </w:p>
-    <w:p>
-      <w:r>
-        <w:pict w14:anchorId="137ABA68">
-          <v:rect id="_x0000_i1086" style="width:0;height:1.5pt" o:hralign="center" o:hrstd="t" o:hr="t" fillcolor="#a0a0a0" stroked="f"/>
+        <w:t>Save the work.</w:t>
+      </w:r>
+    </w:p>
+    <w:p>
+      <w:pPr>
+        <w:rPr>
+          <w:b/>
+          <w:bCs/>
+        </w:rPr>
+      </w:pPr>
+      <w:r>
+        <w:rPr>
+          <w:b/>
+          <w:bCs/>
+        </w:rPr>
+        <w:pict w14:anchorId="7DEB65F6">
+          <v:rect id="_x0000_i1124" style="width:0;height:1.5pt" o:hralign="center" o:hrstd="t" o:hr="t" fillcolor="#a0a0a0" stroked="f"/>
         </w:pict>
       </w:r>
     </w:p>
     <w:p>
+      <w:pPr>
+        <w:rPr>
+          <w:b/>
+          <w:bCs/>
+        </w:rPr>
+      </w:pPr>
       <w:r>
         <w:rPr>
           <w:b/>
@@ -450,28 +530,27 @@
         </w:rPr>
         <w:t>Input / Output Details</w:t>
       </w:r>
-      <w:r>
-        <w:rPr>
-          <w:b/>
-          <w:bCs/>
-        </w:rPr>
-        <w:t>:</w:t>
-      </w:r>
-    </w:p>
-    <w:p>
-      <w:r>
-        <w:rPr>
-          <w:b/>
-          <w:bCs/>
-        </w:rPr>
-        <w:t>Input:</w:t>
+    </w:p>
+    <w:p>
+      <w:pPr>
+        <w:rPr>
+          <w:b/>
+          <w:bCs/>
+        </w:rPr>
+      </w:pPr>
+      <w:r>
+        <w:rPr>
+          <w:b/>
+          <w:bCs/>
+        </w:rPr>
+        <w:t>Input</w:t>
       </w:r>
     </w:p>
     <w:p>
       <w:pPr>
         <w:numPr>
           <w:ilvl w:val="0"/>
-          <w:numId w:val="5"/>
+          <w:numId w:val="12"/>
         </w:numPr>
       </w:pPr>
       <w:r>
@@ -491,7 +570,7 @@
       </w:r>
       <w:proofErr w:type="spellEnd"/>
       <w:r>
-        <w:t xml:space="preserve">, Department, Salary, </w:t>
+        <w:t xml:space="preserve">, department, salary, </w:t>
       </w:r>
       <w:proofErr w:type="spellStart"/>
       <w:r>
@@ -506,65 +585,75 @@
       <w:pPr>
         <w:numPr>
           <w:ilvl w:val="0"/>
-          <w:numId w:val="5"/>
+          <w:numId w:val="12"/>
         </w:numPr>
       </w:pPr>
       <w:r>
-        <w:t>SQL SELECT queries using WHERE, GROUP BY, HAVING, ORDER BY, and aggregate functions.</w:t>
-      </w:r>
-    </w:p>
-    <w:p>
-      <w:r>
-        <w:rPr>
-          <w:b/>
-          <w:bCs/>
-        </w:rPr>
-        <w:t>Output:</w:t>
+        <w:t xml:space="preserve">SQL SELECT queries using WHERE, GROUP BY, HAVING, ORDER BY, and </w:t>
+      </w:r>
+      <w:proofErr w:type="gramStart"/>
+      <w:r>
+        <w:t>AVG(</w:t>
+      </w:r>
+      <w:proofErr w:type="gramEnd"/>
+      <w:r>
+        <w:t>).</w:t>
+      </w:r>
+    </w:p>
+    <w:p>
+      <w:pPr>
+        <w:rPr>
+          <w:b/>
+          <w:bCs/>
+        </w:rPr>
+      </w:pPr>
+      <w:r>
+        <w:rPr>
+          <w:b/>
+          <w:bCs/>
+        </w:rPr>
+        <w:t>Output</w:t>
       </w:r>
     </w:p>
     <w:p>
       <w:pPr>
         <w:numPr>
           <w:ilvl w:val="0"/>
-          <w:numId w:val="6"/>
+          <w:numId w:val="13"/>
         </w:numPr>
       </w:pPr>
       <w:r>
-        <w:t>Screenshots showing results of individual queries (MAX, AVG, SUM, etc.).</w:t>
-      </w:r>
-    </w:p>
-    <w:p>
-      <w:pPr>
-        <w:numPr>
-          <w:ilvl w:val="0"/>
-          <w:numId w:val="6"/>
-        </w:numPr>
-      </w:pPr>
-      <w:r>
-        <w:t>Final screenshot showing the big query output as required.</w:t>
-      </w:r>
-    </w:p>
-    <w:p>
-      <w:pPr>
-        <w:numPr>
-          <w:ilvl w:val="0"/>
-          <w:numId w:val="6"/>
-        </w:numPr>
-      </w:pPr>
-      <w:r>
-        <w:t>Output arranged according to the experiment steps.</w:t>
-      </w:r>
-    </w:p>
-    <w:p>
-      <w:r>
-        <w:rPr>
+        <w:t>Step 1: Average salary of employees by department.</w:t>
+      </w:r>
+    </w:p>
+    <w:p>
+      <w:pPr>
+        <w:ind w:left="720"/>
+        <w:rPr>
+          <w:b/>
+          <w:bCs/>
+        </w:rPr>
+      </w:pPr>
+    </w:p>
+    <w:p>
+      <w:pPr>
+        <w:ind w:left="720"/>
+        <w:rPr>
+          <w:b/>
+          <w:bCs/>
+        </w:rPr>
+      </w:pPr>
+      <w:r>
+        <w:rPr>
+          <w:b/>
+          <w:bCs/>
           <w:noProof/>
         </w:rPr>
         <w:drawing>
-          <wp:inline distT="0" distB="0" distL="0" distR="0" wp14:anchorId="4FE98AAC" wp14:editId="0EDF1CE8">
-            <wp:extent cx="5731492" cy="3302749"/>
-            <wp:effectExtent l="0" t="0" r="3175" b="0"/>
-            <wp:docPr id="647706978" name="Picture 1"/>
+          <wp:inline distT="0" distB="0" distL="0" distR="0" wp14:anchorId="3227E9C8" wp14:editId="360BD40F">
+            <wp:extent cx="5731510" cy="3528695"/>
+            <wp:effectExtent l="0" t="0" r="2540" b="0"/>
+            <wp:docPr id="575436473" name="Picture 1"/>
             <wp:cNvGraphicFramePr>
               <a:graphicFrameLocks xmlns:a="http://schemas.openxmlformats.org/drawingml/2006/main" noChangeAspect="1"/>
             </wp:cNvGraphicFramePr>
@@ -572,7 +661,7 @@
               <a:graphicData uri="http://schemas.openxmlformats.org/drawingml/2006/picture">
                 <pic:pic xmlns:pic="http://schemas.openxmlformats.org/drawingml/2006/picture">
                   <pic:nvPicPr>
-                    <pic:cNvPr id="647706978" name="Picture 647706978"/>
+                    <pic:cNvPr id="575436473" name="Picture 575436473"/>
                     <pic:cNvPicPr/>
                   </pic:nvPicPr>
                   <pic:blipFill>
@@ -590,7 +679,7 @@
                   <pic:spPr>
                     <a:xfrm>
                       <a:off x="0" y="0"/>
-                      <a:ext cx="5744032" cy="3309975"/>
+                      <a:ext cx="5731510" cy="3528695"/>
                     </a:xfrm>
                     <a:prstGeom prst="rect">
                       <a:avLst/>
@@ -604,16 +693,81 @@
       </w:r>
     </w:p>
     <w:p>
-      <w:r>
-        <w:rPr>
+      <w:pPr>
+        <w:ind w:left="720"/>
+        <w:rPr>
+          <w:b/>
+          <w:bCs/>
+        </w:rPr>
+      </w:pPr>
+    </w:p>
+    <w:p>
+      <w:pPr>
+        <w:ind w:left="720"/>
+        <w:rPr>
+          <w:b/>
+          <w:bCs/>
+        </w:rPr>
+      </w:pPr>
+    </w:p>
+    <w:p>
+      <w:pPr>
+        <w:ind w:left="720"/>
+        <w:rPr>
+          <w:b/>
+          <w:bCs/>
+        </w:rPr>
+      </w:pPr>
+    </w:p>
+    <w:p>
+      <w:pPr>
+        <w:ind w:left="720"/>
+        <w:rPr>
+          <w:b/>
+          <w:bCs/>
+        </w:rPr>
+      </w:pPr>
+    </w:p>
+    <w:p>
+      <w:pPr>
+        <w:ind w:left="720"/>
+        <w:rPr>
+          <w:b/>
+          <w:bCs/>
+        </w:rPr>
+      </w:pPr>
+    </w:p>
+    <w:p>
+      <w:pPr>
+        <w:numPr>
+          <w:ilvl w:val="0"/>
+          <w:numId w:val="13"/>
+        </w:numPr>
+      </w:pPr>
+      <w:r>
+        <w:lastRenderedPageBreak/>
+        <w:t>Step 2: Average salary by department for employees with salary &gt; 20,000.</w:t>
+      </w:r>
+    </w:p>
+    <w:p>
+      <w:pPr>
+        <w:ind w:left="720"/>
+        <w:rPr>
+          <w:b/>
+          <w:bCs/>
+        </w:rPr>
+      </w:pPr>
+      <w:r>
+        <w:rPr>
+          <w:b/>
+          <w:bCs/>
           <w:noProof/>
         </w:rPr>
-        <w:lastRenderedPageBreak/>
         <w:drawing>
-          <wp:inline distT="0" distB="0" distL="0" distR="0" wp14:anchorId="60156A3A" wp14:editId="47CEFB79">
-            <wp:extent cx="5731510" cy="3193576"/>
-            <wp:effectExtent l="0" t="0" r="2540" b="6985"/>
-            <wp:docPr id="1456346903" name="Picture 2"/>
+          <wp:inline distT="0" distB="0" distL="0" distR="0" wp14:anchorId="32CA3565" wp14:editId="377DD91A">
+            <wp:extent cx="5659163" cy="3095625"/>
+            <wp:effectExtent l="0" t="0" r="0" b="0"/>
+            <wp:docPr id="1282790246" name="Picture 2"/>
             <wp:cNvGraphicFramePr>
               <a:graphicFrameLocks xmlns:a="http://schemas.openxmlformats.org/drawingml/2006/main" noChangeAspect="1"/>
             </wp:cNvGraphicFramePr>
@@ -621,11 +775,11 @@
               <a:graphicData uri="http://schemas.openxmlformats.org/drawingml/2006/picture">
                 <pic:pic xmlns:pic="http://schemas.openxmlformats.org/drawingml/2006/picture">
                   <pic:nvPicPr>
-                    <pic:cNvPr id="1456346903" name="Picture 1456346903"/>
+                    <pic:cNvPr id="1282790246" name="Picture 1282790246"/>
                     <pic:cNvPicPr/>
                   </pic:nvPicPr>
                   <pic:blipFill>
-                    <a:blip r:embed="rId6">
+                    <a:blip r:embed="rId6" cstate="print">
                       <a:extLst>
                         <a:ext uri="{28A0092B-C50C-407E-A947-70E740481C1C}">
                           <a14:useLocalDpi xmlns:a14="http://schemas.microsoft.com/office/drawing/2010/main" val="0"/>
@@ -639,7 +793,7 @@
                   <pic:spPr>
                     <a:xfrm>
                       <a:off x="0" y="0"/>
-                      <a:ext cx="5746999" cy="3202206"/>
+                      <a:ext cx="5688095" cy="3111451"/>
                     </a:xfrm>
                     <a:prstGeom prst="rect">
                       <a:avLst/>
@@ -653,15 +807,46 @@
       </w:r>
     </w:p>
     <w:p>
-      <w:r>
-        <w:rPr>
+      <w:pPr>
+        <w:numPr>
+          <w:ilvl w:val="0"/>
+          <w:numId w:val="13"/>
+        </w:numPr>
+        <w:rPr>
+          <w:b/>
+          <w:bCs/>
+        </w:rPr>
+      </w:pPr>
+      <w:r>
+        <w:t>Step 3: Departments where average salary &gt; 30,000</w:t>
+      </w:r>
+      <w:r>
+        <w:rPr>
+          <w:b/>
+          <w:bCs/>
+        </w:rPr>
+        <w:t>.</w:t>
+      </w:r>
+    </w:p>
+    <w:p>
+      <w:pPr>
+        <w:ind w:left="720"/>
+        <w:rPr>
+          <w:b/>
+          <w:bCs/>
+        </w:rPr>
+      </w:pPr>
+      <w:r>
+        <w:rPr>
+          <w:b/>
+          <w:bCs/>
           <w:noProof/>
         </w:rPr>
         <w:drawing>
-          <wp:inline distT="0" distB="0" distL="0" distR="0" wp14:anchorId="314D2264" wp14:editId="60CC0B6C">
-            <wp:extent cx="5731510" cy="2565779"/>
-            <wp:effectExtent l="0" t="0" r="2540" b="6350"/>
-            <wp:docPr id="1753793026" name="Picture 3"/>
+          <wp:inline distT="0" distB="0" distL="0" distR="0" wp14:anchorId="2451B82D" wp14:editId="52FBA81A">
+            <wp:extent cx="5731510" cy="3386138"/>
+            <wp:effectExtent l="0" t="0" r="2540" b="5080"/>
+            <wp:docPr id="1160493992" name="Picture 3"/>
             <wp:cNvGraphicFramePr>
               <a:graphicFrameLocks xmlns:a="http://schemas.openxmlformats.org/drawingml/2006/main" noChangeAspect="1"/>
             </wp:cNvGraphicFramePr>
@@ -669,11 +854,11 @@
               <a:graphicData uri="http://schemas.openxmlformats.org/drawingml/2006/picture">
                 <pic:pic xmlns:pic="http://schemas.openxmlformats.org/drawingml/2006/picture">
                   <pic:nvPicPr>
-                    <pic:cNvPr id="1753793026" name="Picture 1753793026"/>
+                    <pic:cNvPr id="1160493992" name="Picture 1160493992"/>
                     <pic:cNvPicPr/>
                   </pic:nvPicPr>
                   <pic:blipFill>
-                    <a:blip r:embed="rId7" cstate="print">
+                    <a:blip r:embed="rId7">
                       <a:extLst>
                         <a:ext uri="{28A0092B-C50C-407E-A947-70E740481C1C}">
                           <a14:useLocalDpi xmlns:a14="http://schemas.microsoft.com/office/drawing/2010/main" val="0"/>
@@ -687,7 +872,7 @@
                   <pic:spPr>
                     <a:xfrm>
                       <a:off x="0" y="0"/>
-                      <a:ext cx="5738297" cy="2568817"/>
+                      <a:ext cx="5742347" cy="3392541"/>
                     </a:xfrm>
                     <a:prstGeom prst="rect">
                       <a:avLst/>
@@ -701,94 +886,233 @@
       </w:r>
     </w:p>
     <w:p>
-      <w:r>
-        <w:pict w14:anchorId="664DDC4E">
-          <v:rect id="_x0000_i1087" style="width:0;height:1.5pt" o:hralign="center" o:hrstd="t" o:hr="t" fillcolor="#a0a0a0" stroked="f"/>
-        </w:pict>
-      </w:r>
-    </w:p>
-    <w:p>
-      <w:r>
-        <w:rPr>
-          <w:b/>
-          <w:bCs/>
-        </w:rPr>
-        <w:t>Learning Outcome:</w:t>
-      </w:r>
-      <w:r>
-        <w:br/>
-        <w:t>After completing this experiment, the student will be able to:</w:t>
-      </w:r>
+      <w:pPr>
+        <w:rPr>
+          <w:b/>
+          <w:bCs/>
+        </w:rPr>
+      </w:pPr>
+    </w:p>
+    <w:p>
+      <w:pPr>
+        <w:rPr>
+          <w:b/>
+          <w:bCs/>
+        </w:rPr>
+      </w:pPr>
+    </w:p>
+    <w:p>
+      <w:pPr>
+        <w:rPr>
+          <w:b/>
+          <w:bCs/>
+        </w:rPr>
+      </w:pPr>
     </w:p>
     <w:p>
       <w:pPr>
         <w:numPr>
           <w:ilvl w:val="0"/>
-          <w:numId w:val="7"/>
+          <w:numId w:val="13"/>
         </w:numPr>
       </w:pPr>
       <w:r>
-        <w:t>Filter records using the WHERE clause.</w:t>
+        <w:t>Step 4: Departments with average salary &gt; 30,000 for salary &gt; 20,000, sorted in descending order.</w:t>
+      </w:r>
+    </w:p>
+    <w:p>
+      <w:pPr>
+        <w:ind w:left="720"/>
+        <w:rPr>
+          <w:b/>
+          <w:bCs/>
+        </w:rPr>
+      </w:pPr>
+      <w:r>
+        <w:rPr>
+          <w:b/>
+          <w:bCs/>
+          <w:noProof/>
+        </w:rPr>
+        <w:lastRenderedPageBreak/>
+        <w:drawing>
+          <wp:inline distT="0" distB="0" distL="0" distR="0" wp14:anchorId="172235BC" wp14:editId="5558C2C7">
+            <wp:extent cx="5731510" cy="3429000"/>
+            <wp:effectExtent l="0" t="0" r="2540" b="0"/>
+            <wp:docPr id="1629729303" name="Picture 4"/>
+            <wp:cNvGraphicFramePr>
+              <a:graphicFrameLocks xmlns:a="http://schemas.openxmlformats.org/drawingml/2006/main" noChangeAspect="1"/>
+            </wp:cNvGraphicFramePr>
+            <a:graphic xmlns:a="http://schemas.openxmlformats.org/drawingml/2006/main">
+              <a:graphicData uri="http://schemas.openxmlformats.org/drawingml/2006/picture">
+                <pic:pic xmlns:pic="http://schemas.openxmlformats.org/drawingml/2006/picture">
+                  <pic:nvPicPr>
+                    <pic:cNvPr id="1629729303" name="Picture 1629729303"/>
+                    <pic:cNvPicPr/>
+                  </pic:nvPicPr>
+                  <pic:blipFill>
+                    <a:blip r:embed="rId8">
+                      <a:extLst>
+                        <a:ext uri="{28A0092B-C50C-407E-A947-70E740481C1C}">
+                          <a14:useLocalDpi xmlns:a14="http://schemas.microsoft.com/office/drawing/2010/main" val="0"/>
+                        </a:ext>
+                      </a:extLst>
+                    </a:blip>
+                    <a:stretch>
+                      <a:fillRect/>
+                    </a:stretch>
+                  </pic:blipFill>
+                  <pic:spPr>
+                    <a:xfrm>
+                      <a:off x="0" y="0"/>
+                      <a:ext cx="5741114" cy="3434746"/>
+                    </a:xfrm>
+                    <a:prstGeom prst="rect">
+                      <a:avLst/>
+                    </a:prstGeom>
+                  </pic:spPr>
+                </pic:pic>
+              </a:graphicData>
+            </a:graphic>
+          </wp:inline>
+        </w:drawing>
       </w:r>
     </w:p>
     <w:p>
       <w:pPr>
         <w:numPr>
           <w:ilvl w:val="0"/>
-          <w:numId w:val="7"/>
+          <w:numId w:val="13"/>
         </w:numPr>
       </w:pPr>
       <w:r>
-        <w:t>Group records using GROUP BY.</w:t>
+        <w:t>Screenshots (s1 to s4) attached showing query execution results in order.</w:t>
+      </w:r>
+    </w:p>
+    <w:p>
+      <w:pPr>
+        <w:rPr>
+          <w:b/>
+          <w:bCs/>
+        </w:rPr>
+      </w:pPr>
+      <w:r>
+        <w:rPr>
+          <w:b/>
+          <w:bCs/>
+        </w:rPr>
+        <w:pict w14:anchorId="4AB38461">
+          <v:rect id="_x0000_i1125" style="width:0;height:1.5pt" o:hralign="center" o:hrstd="t" o:hr="t" fillcolor="#a0a0a0" stroked="f"/>
+        </w:pict>
+      </w:r>
+    </w:p>
+    <w:p>
+      <w:pPr>
+        <w:rPr>
+          <w:b/>
+          <w:bCs/>
+        </w:rPr>
+      </w:pPr>
+      <w:r>
+        <w:rPr>
+          <w:b/>
+          <w:bCs/>
+        </w:rPr>
+        <w:t>Learning Outcome</w:t>
+      </w:r>
+    </w:p>
+    <w:p>
+      <w:pPr>
+        <w:rPr>
+          <w:b/>
+          <w:bCs/>
+        </w:rPr>
+      </w:pPr>
+      <w:r>
+        <w:rPr>
+          <w:b/>
+          <w:bCs/>
+        </w:rPr>
+        <w:t>After completing this experiment, the student will be able to:</w:t>
       </w:r>
     </w:p>
     <w:p>
       <w:pPr>
         <w:numPr>
           <w:ilvl w:val="0"/>
-          <w:numId w:val="7"/>
+          <w:numId w:val="14"/>
         </w:numPr>
       </w:pPr>
       <w:r>
-        <w:t>Apply conditions on grouped data using HAVING.</w:t>
+        <w:t>Filter records using the WHERE clause.</w:t>
       </w:r>
     </w:p>
     <w:p>
       <w:pPr>
         <w:numPr>
           <w:ilvl w:val="0"/>
-          <w:numId w:val="7"/>
+          <w:numId w:val="14"/>
         </w:numPr>
       </w:pPr>
       <w:r>
-        <w:t>Sort query results using ORDER BY.</w:t>
+        <w:t>Group records using the GROUP BY clause.</w:t>
       </w:r>
     </w:p>
     <w:p>
       <w:pPr>
         <w:numPr>
           <w:ilvl w:val="0"/>
-          <w:numId w:val="7"/>
+          <w:numId w:val="14"/>
         </w:numPr>
       </w:pPr>
-      <w:proofErr w:type="spellStart"/>
-      <w:r>
-        <w:t>Analyze</w:t>
-      </w:r>
-      <w:proofErr w:type="spellEnd"/>
-      <w:r>
-        <w:t xml:space="preserve"> data using aggregate functions for insights.</w:t>
+      <w:r>
+        <w:t>Apply conditions on grouped data using the HAVING clause.</w:t>
       </w:r>
     </w:p>
     <w:p>
       <w:pPr>
         <w:numPr>
           <w:ilvl w:val="0"/>
-          <w:numId w:val="7"/>
+          <w:numId w:val="14"/>
         </w:numPr>
       </w:pPr>
       <w:r>
-        <w:t>Understand how to write complex queries combining multiple SQL clauses.</w:t>
+        <w:t>Sort query results using ORDER BY.</w:t>
+      </w:r>
+    </w:p>
+    <w:p>
+      <w:pPr>
+        <w:numPr>
+          <w:ilvl w:val="0"/>
+          <w:numId w:val="14"/>
+        </w:numPr>
+      </w:pPr>
+      <w:proofErr w:type="spellStart"/>
+      <w:r>
+        <w:t>Analyze</w:t>
+      </w:r>
+      <w:proofErr w:type="spellEnd"/>
+      <w:r>
+        <w:t xml:space="preserve"> data using </w:t>
+      </w:r>
+      <w:proofErr w:type="gramStart"/>
+      <w:r>
+        <w:t>AVG(</w:t>
+      </w:r>
+      <w:proofErr w:type="gramEnd"/>
+      <w:r>
+        <w:t>) for meaningful insights.</w:t>
+      </w:r>
+    </w:p>
+    <w:p>
+      <w:pPr>
+        <w:numPr>
+          <w:ilvl w:val="0"/>
+          <w:numId w:val="14"/>
+        </w:numPr>
+      </w:pPr>
+      <w:r>
+        <w:t>Write complex queries combining multiple SQL clauses efficiently.</w:t>
       </w:r>
     </w:p>
     <w:p/>
@@ -954,6 +1278,381 @@
     </w:lvl>
   </w:abstractNum>
   <w:abstractNum w:abstractNumId="1" w15:restartNumberingAfterBreak="0">
+    <w:nsid w:val="063130F9"/>
+    <w:multiLevelType w:val="multilevel"/>
+    <w:tmpl w:val="FECC997A"/>
+    <w:lvl w:ilvl="0">
+      <w:start w:val="1"/>
+      <w:numFmt w:val="decimal"/>
+      <w:lvlText w:val="%1."/>
+      <w:lvlJc w:val="left"/>
+      <w:pPr>
+        <w:tabs>
+          <w:tab w:val="num" w:pos="720"/>
+        </w:tabs>
+        <w:ind w:left="720" w:hanging="360"/>
+      </w:pPr>
+    </w:lvl>
+    <w:lvl w:ilvl="1" w:tentative="1">
+      <w:start w:val="1"/>
+      <w:numFmt w:val="decimal"/>
+      <w:lvlText w:val="%2."/>
+      <w:lvlJc w:val="left"/>
+      <w:pPr>
+        <w:tabs>
+          <w:tab w:val="num" w:pos="1440"/>
+        </w:tabs>
+        <w:ind w:left="1440" w:hanging="360"/>
+      </w:pPr>
+    </w:lvl>
+    <w:lvl w:ilvl="2" w:tentative="1">
+      <w:start w:val="1"/>
+      <w:numFmt w:val="decimal"/>
+      <w:lvlText w:val="%3."/>
+      <w:lvlJc w:val="left"/>
+      <w:pPr>
+        <w:tabs>
+          <w:tab w:val="num" w:pos="2160"/>
+        </w:tabs>
+        <w:ind w:left="2160" w:hanging="360"/>
+      </w:pPr>
+    </w:lvl>
+    <w:lvl w:ilvl="3" w:tentative="1">
+      <w:start w:val="1"/>
+      <w:numFmt w:val="decimal"/>
+      <w:lvlText w:val="%4."/>
+      <w:lvlJc w:val="left"/>
+      <w:pPr>
+        <w:tabs>
+          <w:tab w:val="num" w:pos="2880"/>
+        </w:tabs>
+        <w:ind w:left="2880" w:hanging="360"/>
+      </w:pPr>
+    </w:lvl>
+    <w:lvl w:ilvl="4" w:tentative="1">
+      <w:start w:val="1"/>
+      <w:numFmt w:val="decimal"/>
+      <w:lvlText w:val="%5."/>
+      <w:lvlJc w:val="left"/>
+      <w:pPr>
+        <w:tabs>
+          <w:tab w:val="num" w:pos="3600"/>
+        </w:tabs>
+        <w:ind w:left="3600" w:hanging="360"/>
+      </w:pPr>
+    </w:lvl>
+    <w:lvl w:ilvl="5" w:tentative="1">
+      <w:start w:val="1"/>
+      <w:numFmt w:val="decimal"/>
+      <w:lvlText w:val="%6."/>
+      <w:lvlJc w:val="left"/>
+      <w:pPr>
+        <w:tabs>
+          <w:tab w:val="num" w:pos="4320"/>
+        </w:tabs>
+        <w:ind w:left="4320" w:hanging="360"/>
+      </w:pPr>
+    </w:lvl>
+    <w:lvl w:ilvl="6" w:tentative="1">
+      <w:start w:val="1"/>
+      <w:numFmt w:val="decimal"/>
+      <w:lvlText w:val="%7."/>
+      <w:lvlJc w:val="left"/>
+      <w:pPr>
+        <w:tabs>
+          <w:tab w:val="num" w:pos="5040"/>
+        </w:tabs>
+        <w:ind w:left="5040" w:hanging="360"/>
+      </w:pPr>
+    </w:lvl>
+    <w:lvl w:ilvl="7" w:tentative="1">
+      <w:start w:val="1"/>
+      <w:numFmt w:val="decimal"/>
+      <w:lvlText w:val="%8."/>
+      <w:lvlJc w:val="left"/>
+      <w:pPr>
+        <w:tabs>
+          <w:tab w:val="num" w:pos="5760"/>
+        </w:tabs>
+        <w:ind w:left="5760" w:hanging="360"/>
+      </w:pPr>
+    </w:lvl>
+    <w:lvl w:ilvl="8" w:tentative="1">
+      <w:start w:val="1"/>
+      <w:numFmt w:val="decimal"/>
+      <w:lvlText w:val="%9."/>
+      <w:lvlJc w:val="left"/>
+      <w:pPr>
+        <w:tabs>
+          <w:tab w:val="num" w:pos="6480"/>
+        </w:tabs>
+        <w:ind w:left="6480" w:hanging="360"/>
+      </w:pPr>
+    </w:lvl>
+  </w:abstractNum>
+  <w:abstractNum w:abstractNumId="2" w15:restartNumberingAfterBreak="0">
+    <w:nsid w:val="083F13F0"/>
+    <w:multiLevelType w:val="multilevel"/>
+    <w:tmpl w:val="3A58CFB6"/>
+    <w:lvl w:ilvl="0">
+      <w:start w:val="1"/>
+      <w:numFmt w:val="decimal"/>
+      <w:lvlText w:val="%1."/>
+      <w:lvlJc w:val="left"/>
+      <w:pPr>
+        <w:tabs>
+          <w:tab w:val="num" w:pos="720"/>
+        </w:tabs>
+        <w:ind w:left="720" w:hanging="360"/>
+      </w:pPr>
+    </w:lvl>
+    <w:lvl w:ilvl="1" w:tentative="1">
+      <w:start w:val="1"/>
+      <w:numFmt w:val="decimal"/>
+      <w:lvlText w:val="%2."/>
+      <w:lvlJc w:val="left"/>
+      <w:pPr>
+        <w:tabs>
+          <w:tab w:val="num" w:pos="1440"/>
+        </w:tabs>
+        <w:ind w:left="1440" w:hanging="360"/>
+      </w:pPr>
+    </w:lvl>
+    <w:lvl w:ilvl="2" w:tentative="1">
+      <w:start w:val="1"/>
+      <w:numFmt w:val="decimal"/>
+      <w:lvlText w:val="%3."/>
+      <w:lvlJc w:val="left"/>
+      <w:pPr>
+        <w:tabs>
+          <w:tab w:val="num" w:pos="2160"/>
+        </w:tabs>
+        <w:ind w:left="2160" w:hanging="360"/>
+      </w:pPr>
+    </w:lvl>
+    <w:lvl w:ilvl="3" w:tentative="1">
+      <w:start w:val="1"/>
+      <w:numFmt w:val="decimal"/>
+      <w:lvlText w:val="%4."/>
+      <w:lvlJc w:val="left"/>
+      <w:pPr>
+        <w:tabs>
+          <w:tab w:val="num" w:pos="2880"/>
+        </w:tabs>
+        <w:ind w:left="2880" w:hanging="360"/>
+      </w:pPr>
+    </w:lvl>
+    <w:lvl w:ilvl="4" w:tentative="1">
+      <w:start w:val="1"/>
+      <w:numFmt w:val="decimal"/>
+      <w:lvlText w:val="%5."/>
+      <w:lvlJc w:val="left"/>
+      <w:pPr>
+        <w:tabs>
+          <w:tab w:val="num" w:pos="3600"/>
+        </w:tabs>
+        <w:ind w:left="3600" w:hanging="360"/>
+      </w:pPr>
+    </w:lvl>
+    <w:lvl w:ilvl="5" w:tentative="1">
+      <w:start w:val="1"/>
+      <w:numFmt w:val="decimal"/>
+      <w:lvlText w:val="%6."/>
+      <w:lvlJc w:val="left"/>
+      <w:pPr>
+        <w:tabs>
+          <w:tab w:val="num" w:pos="4320"/>
+        </w:tabs>
+        <w:ind w:left="4320" w:hanging="360"/>
+      </w:pPr>
+    </w:lvl>
+    <w:lvl w:ilvl="6" w:tentative="1">
+      <w:start w:val="1"/>
+      <w:numFmt w:val="decimal"/>
+      <w:lvlText w:val="%7."/>
+      <w:lvlJc w:val="left"/>
+      <w:pPr>
+        <w:tabs>
+          <w:tab w:val="num" w:pos="5040"/>
+        </w:tabs>
+        <w:ind w:left="5040" w:hanging="360"/>
+      </w:pPr>
+    </w:lvl>
+    <w:lvl w:ilvl="7" w:tentative="1">
+      <w:start w:val="1"/>
+      <w:numFmt w:val="decimal"/>
+      <w:lvlText w:val="%8."/>
+      <w:lvlJc w:val="left"/>
+      <w:pPr>
+        <w:tabs>
+          <w:tab w:val="num" w:pos="5760"/>
+        </w:tabs>
+        <w:ind w:left="5760" w:hanging="360"/>
+      </w:pPr>
+    </w:lvl>
+    <w:lvl w:ilvl="8" w:tentative="1">
+      <w:start w:val="1"/>
+      <w:numFmt w:val="decimal"/>
+      <w:lvlText w:val="%9."/>
+      <w:lvlJc w:val="left"/>
+      <w:pPr>
+        <w:tabs>
+          <w:tab w:val="num" w:pos="6480"/>
+        </w:tabs>
+        <w:ind w:left="6480" w:hanging="360"/>
+      </w:pPr>
+    </w:lvl>
+  </w:abstractNum>
+  <w:abstractNum w:abstractNumId="3" w15:restartNumberingAfterBreak="0">
+    <w:nsid w:val="13DF115D"/>
+    <w:multiLevelType w:val="multilevel"/>
+    <w:tmpl w:val="BDC25F6A"/>
+    <w:lvl w:ilvl="0">
+      <w:start w:val="1"/>
+      <w:numFmt w:val="bullet"/>
+      <w:lvlText w:val=""/>
+      <w:lvlJc w:val="left"/>
+      <w:pPr>
+        <w:tabs>
+          <w:tab w:val="num" w:pos="720"/>
+        </w:tabs>
+        <w:ind w:left="720" w:hanging="360"/>
+      </w:pPr>
+      <w:rPr>
+        <w:rFonts w:ascii="Symbol" w:hAnsi="Symbol" w:hint="default"/>
+        <w:sz w:val="20"/>
+      </w:rPr>
+    </w:lvl>
+    <w:lvl w:ilvl="1" w:tentative="1">
+      <w:start w:val="1"/>
+      <w:numFmt w:val="bullet"/>
+      <w:lvlText w:val="o"/>
+      <w:lvlJc w:val="left"/>
+      <w:pPr>
+        <w:tabs>
+          <w:tab w:val="num" w:pos="1440"/>
+        </w:tabs>
+        <w:ind w:left="1440" w:hanging="360"/>
+      </w:pPr>
+      <w:rPr>
+        <w:rFonts w:ascii="Courier New" w:hAnsi="Courier New" w:hint="default"/>
+        <w:sz w:val="20"/>
+      </w:rPr>
+    </w:lvl>
+    <w:lvl w:ilvl="2" w:tentative="1">
+      <w:start w:val="1"/>
+      <w:numFmt w:val="bullet"/>
+      <w:lvlText w:val=""/>
+      <w:lvlJc w:val="left"/>
+      <w:pPr>
+        <w:tabs>
+          <w:tab w:val="num" w:pos="2160"/>
+        </w:tabs>
+        <w:ind w:left="2160" w:hanging="360"/>
+      </w:pPr>
+      <w:rPr>
+        <w:rFonts w:ascii="Wingdings" w:hAnsi="Wingdings" w:hint="default"/>
+        <w:sz w:val="20"/>
+      </w:rPr>
+    </w:lvl>
+    <w:lvl w:ilvl="3" w:tentative="1">
+      <w:start w:val="1"/>
+      <w:numFmt w:val="bullet"/>
+      <w:lvlText w:val=""/>
+      <w:lvlJc w:val="left"/>
+      <w:pPr>
+        <w:tabs>
+          <w:tab w:val="num" w:pos="2880"/>
+        </w:tabs>
+        <w:ind w:left="2880" w:hanging="360"/>
+      </w:pPr>
+      <w:rPr>
+        <w:rFonts w:ascii="Wingdings" w:hAnsi="Wingdings" w:hint="default"/>
+        <w:sz w:val="20"/>
+      </w:rPr>
+    </w:lvl>
+    <w:lvl w:ilvl="4" w:tentative="1">
+      <w:start w:val="1"/>
+      <w:numFmt w:val="bullet"/>
+      <w:lvlText w:val=""/>
+      <w:lvlJc w:val="left"/>
+      <w:pPr>
+        <w:tabs>
+          <w:tab w:val="num" w:pos="3600"/>
+        </w:tabs>
+        <w:ind w:left="3600" w:hanging="360"/>
+      </w:pPr>
+      <w:rPr>
+        <w:rFonts w:ascii="Wingdings" w:hAnsi="Wingdings" w:hint="default"/>
+        <w:sz w:val="20"/>
+      </w:rPr>
+    </w:lvl>
+    <w:lvl w:ilvl="5" w:tentative="1">
+      <w:start w:val="1"/>
+      <w:numFmt w:val="bullet"/>
+      <w:lvlText w:val=""/>
+      <w:lvlJc w:val="left"/>
+      <w:pPr>
+        <w:tabs>
+          <w:tab w:val="num" w:pos="4320"/>
+        </w:tabs>
+        <w:ind w:left="4320" w:hanging="360"/>
+      </w:pPr>
+      <w:rPr>
+        <w:rFonts w:ascii="Wingdings" w:hAnsi="Wingdings" w:hint="default"/>
+        <w:sz w:val="20"/>
+      </w:rPr>
+    </w:lvl>
+    <w:lvl w:ilvl="6" w:tentative="1">
+      <w:start w:val="1"/>
+      <w:numFmt w:val="bullet"/>
+      <w:lvlText w:val=""/>
+      <w:lvlJc w:val="left"/>
+      <w:pPr>
+        <w:tabs>
+          <w:tab w:val="num" w:pos="5040"/>
+        </w:tabs>
+        <w:ind w:left="5040" w:hanging="360"/>
+      </w:pPr>
+      <w:rPr>
+        <w:rFonts w:ascii="Wingdings" w:hAnsi="Wingdings" w:hint="default"/>
+        <w:sz w:val="20"/>
+      </w:rPr>
+    </w:lvl>
+    <w:lvl w:ilvl="7" w:tentative="1">
+      <w:start w:val="1"/>
+      <w:numFmt w:val="bullet"/>
+      <w:lvlText w:val=""/>
+      <w:lvlJc w:val="left"/>
+      <w:pPr>
+        <w:tabs>
+          <w:tab w:val="num" w:pos="5760"/>
+        </w:tabs>
+        <w:ind w:left="5760" w:hanging="360"/>
+      </w:pPr>
+      <w:rPr>
+        <w:rFonts w:ascii="Wingdings" w:hAnsi="Wingdings" w:hint="default"/>
+        <w:sz w:val="20"/>
+      </w:rPr>
+    </w:lvl>
+    <w:lvl w:ilvl="8" w:tentative="1">
+      <w:start w:val="1"/>
+      <w:numFmt w:val="bullet"/>
+      <w:lvlText w:val=""/>
+      <w:lvlJc w:val="left"/>
+      <w:pPr>
+        <w:tabs>
+          <w:tab w:val="num" w:pos="6480"/>
+        </w:tabs>
+        <w:ind w:left="6480" w:hanging="360"/>
+      </w:pPr>
+      <w:rPr>
+        <w:rFonts w:ascii="Wingdings" w:hAnsi="Wingdings" w:hint="default"/>
+        <w:sz w:val="20"/>
+      </w:rPr>
+    </w:lvl>
+  </w:abstractNum>
+  <w:abstractNum w:abstractNumId="4" w15:restartNumberingAfterBreak="0">
     <w:nsid w:val="153E1E75"/>
     <w:multiLevelType w:val="multilevel"/>
     <w:tmpl w:val="3322F4AC"/>
@@ -1102,7 +1801,156 @@
       </w:rPr>
     </w:lvl>
   </w:abstractNum>
-  <w:abstractNum w:abstractNumId="2" w15:restartNumberingAfterBreak="0">
+  <w:abstractNum w:abstractNumId="5" w15:restartNumberingAfterBreak="0">
+    <w:nsid w:val="27EC5370"/>
+    <w:multiLevelType w:val="multilevel"/>
+    <w:tmpl w:val="89E8252C"/>
+    <w:lvl w:ilvl="0">
+      <w:start w:val="1"/>
+      <w:numFmt w:val="bullet"/>
+      <w:lvlText w:val=""/>
+      <w:lvlJc w:val="left"/>
+      <w:pPr>
+        <w:tabs>
+          <w:tab w:val="num" w:pos="720"/>
+        </w:tabs>
+        <w:ind w:left="720" w:hanging="360"/>
+      </w:pPr>
+      <w:rPr>
+        <w:rFonts w:ascii="Symbol" w:hAnsi="Symbol" w:hint="default"/>
+        <w:sz w:val="20"/>
+      </w:rPr>
+    </w:lvl>
+    <w:lvl w:ilvl="1" w:tentative="1">
+      <w:start w:val="1"/>
+      <w:numFmt w:val="bullet"/>
+      <w:lvlText w:val="o"/>
+      <w:lvlJc w:val="left"/>
+      <w:pPr>
+        <w:tabs>
+          <w:tab w:val="num" w:pos="1440"/>
+        </w:tabs>
+        <w:ind w:left="1440" w:hanging="360"/>
+      </w:pPr>
+      <w:rPr>
+        <w:rFonts w:ascii="Courier New" w:hAnsi="Courier New" w:hint="default"/>
+        <w:sz w:val="20"/>
+      </w:rPr>
+    </w:lvl>
+    <w:lvl w:ilvl="2" w:tentative="1">
+      <w:start w:val="1"/>
+      <w:numFmt w:val="bullet"/>
+      <w:lvlText w:val=""/>
+      <w:lvlJc w:val="left"/>
+      <w:pPr>
+        <w:tabs>
+          <w:tab w:val="num" w:pos="2160"/>
+        </w:tabs>
+        <w:ind w:left="2160" w:hanging="360"/>
+      </w:pPr>
+      <w:rPr>
+        <w:rFonts w:ascii="Wingdings" w:hAnsi="Wingdings" w:hint="default"/>
+        <w:sz w:val="20"/>
+      </w:rPr>
+    </w:lvl>
+    <w:lvl w:ilvl="3" w:tentative="1">
+      <w:start w:val="1"/>
+      <w:numFmt w:val="bullet"/>
+      <w:lvlText w:val=""/>
+      <w:lvlJc w:val="left"/>
+      <w:pPr>
+        <w:tabs>
+          <w:tab w:val="num" w:pos="2880"/>
+        </w:tabs>
+        <w:ind w:left="2880" w:hanging="360"/>
+      </w:pPr>
+      <w:rPr>
+        <w:rFonts w:ascii="Wingdings" w:hAnsi="Wingdings" w:hint="default"/>
+        <w:sz w:val="20"/>
+      </w:rPr>
+    </w:lvl>
+    <w:lvl w:ilvl="4" w:tentative="1">
+      <w:start w:val="1"/>
+      <w:numFmt w:val="bullet"/>
+      <w:lvlText w:val=""/>
+      <w:lvlJc w:val="left"/>
+      <w:pPr>
+        <w:tabs>
+          <w:tab w:val="num" w:pos="3600"/>
+        </w:tabs>
+        <w:ind w:left="3600" w:hanging="360"/>
+      </w:pPr>
+      <w:rPr>
+        <w:rFonts w:ascii="Wingdings" w:hAnsi="Wingdings" w:hint="default"/>
+        <w:sz w:val="20"/>
+      </w:rPr>
+    </w:lvl>
+    <w:lvl w:ilvl="5" w:tentative="1">
+      <w:start w:val="1"/>
+      <w:numFmt w:val="bullet"/>
+      <w:lvlText w:val=""/>
+      <w:lvlJc w:val="left"/>
+      <w:pPr>
+        <w:tabs>
+          <w:tab w:val="num" w:pos="4320"/>
+        </w:tabs>
+        <w:ind w:left="4320" w:hanging="360"/>
+      </w:pPr>
+      <w:rPr>
+        <w:rFonts w:ascii="Wingdings" w:hAnsi="Wingdings" w:hint="default"/>
+        <w:sz w:val="20"/>
+      </w:rPr>
+    </w:lvl>
+    <w:lvl w:ilvl="6" w:tentative="1">
+      <w:start w:val="1"/>
+      <w:numFmt w:val="bullet"/>
+      <w:lvlText w:val=""/>
+      <w:lvlJc w:val="left"/>
+      <w:pPr>
+        <w:tabs>
+          <w:tab w:val="num" w:pos="5040"/>
+        </w:tabs>
+        <w:ind w:left="5040" w:hanging="360"/>
+      </w:pPr>
+      <w:rPr>
+        <w:rFonts w:ascii="Wingdings" w:hAnsi="Wingdings" w:hint="default"/>
+        <w:sz w:val="20"/>
+      </w:rPr>
+    </w:lvl>
+    <w:lvl w:ilvl="7" w:tentative="1">
+      <w:start w:val="1"/>
+      <w:numFmt w:val="bullet"/>
+      <w:lvlText w:val=""/>
+      <w:lvlJc w:val="left"/>
+      <w:pPr>
+        <w:tabs>
+          <w:tab w:val="num" w:pos="5760"/>
+        </w:tabs>
+        <w:ind w:left="5760" w:hanging="360"/>
+      </w:pPr>
+      <w:rPr>
+        <w:rFonts w:ascii="Wingdings" w:hAnsi="Wingdings" w:hint="default"/>
+        <w:sz w:val="20"/>
+      </w:rPr>
+    </w:lvl>
+    <w:lvl w:ilvl="8" w:tentative="1">
+      <w:start w:val="1"/>
+      <w:numFmt w:val="bullet"/>
+      <w:lvlText w:val=""/>
+      <w:lvlJc w:val="left"/>
+      <w:pPr>
+        <w:tabs>
+          <w:tab w:val="num" w:pos="6480"/>
+        </w:tabs>
+        <w:ind w:left="6480" w:hanging="360"/>
+      </w:pPr>
+      <w:rPr>
+        <w:rFonts w:ascii="Wingdings" w:hAnsi="Wingdings" w:hint="default"/>
+        <w:sz w:val="20"/>
+      </w:rPr>
+    </w:lvl>
+  </w:abstractNum>
+  <w:abstractNum w:abstractNumId="6" w15:restartNumberingAfterBreak="0">
     <w:nsid w:val="2B2D0C5B"/>
     <w:multiLevelType w:val="multilevel"/>
     <w:tmpl w:val="44307342"/>
@@ -1215,7 +2063,7 @@
       </w:pPr>
     </w:lvl>
   </w:abstractNum>
-  <w:abstractNum w:abstractNumId="3" w15:restartNumberingAfterBreak="0">
+  <w:abstractNum w:abstractNumId="7" w15:restartNumberingAfterBreak="0">
     <w:nsid w:val="2C18458D"/>
     <w:multiLevelType w:val="multilevel"/>
     <w:tmpl w:val="DE34025C"/>
@@ -1364,7 +2212,156 @@
       </w:rPr>
     </w:lvl>
   </w:abstractNum>
-  <w:abstractNum w:abstractNumId="4" w15:restartNumberingAfterBreak="0">
+  <w:abstractNum w:abstractNumId="8" w15:restartNumberingAfterBreak="0">
+    <w:nsid w:val="2D171941"/>
+    <w:multiLevelType w:val="multilevel"/>
+    <w:tmpl w:val="EB9EC616"/>
+    <w:lvl w:ilvl="0">
+      <w:start w:val="1"/>
+      <w:numFmt w:val="bullet"/>
+      <w:lvlText w:val=""/>
+      <w:lvlJc w:val="left"/>
+      <w:pPr>
+        <w:tabs>
+          <w:tab w:val="num" w:pos="720"/>
+        </w:tabs>
+        <w:ind w:left="720" w:hanging="360"/>
+      </w:pPr>
+      <w:rPr>
+        <w:rFonts w:ascii="Symbol" w:hAnsi="Symbol" w:hint="default"/>
+        <w:sz w:val="20"/>
+      </w:rPr>
+    </w:lvl>
+    <w:lvl w:ilvl="1" w:tentative="1">
+      <w:start w:val="1"/>
+      <w:numFmt w:val="bullet"/>
+      <w:lvlText w:val="o"/>
+      <w:lvlJc w:val="left"/>
+      <w:pPr>
+        <w:tabs>
+          <w:tab w:val="num" w:pos="1440"/>
+        </w:tabs>
+        <w:ind w:left="1440" w:hanging="360"/>
+      </w:pPr>
+      <w:rPr>
+        <w:rFonts w:ascii="Courier New" w:hAnsi="Courier New" w:hint="default"/>
+        <w:sz w:val="20"/>
+      </w:rPr>
+    </w:lvl>
+    <w:lvl w:ilvl="2" w:tentative="1">
+      <w:start w:val="1"/>
+      <w:numFmt w:val="bullet"/>
+      <w:lvlText w:val=""/>
+      <w:lvlJc w:val="left"/>
+      <w:pPr>
+        <w:tabs>
+          <w:tab w:val="num" w:pos="2160"/>
+        </w:tabs>
+        <w:ind w:left="2160" w:hanging="360"/>
+      </w:pPr>
+      <w:rPr>
+        <w:rFonts w:ascii="Wingdings" w:hAnsi="Wingdings" w:hint="default"/>
+        <w:sz w:val="20"/>
+      </w:rPr>
+    </w:lvl>
+    <w:lvl w:ilvl="3" w:tentative="1">
+      <w:start w:val="1"/>
+      <w:numFmt w:val="bullet"/>
+      <w:lvlText w:val=""/>
+      <w:lvlJc w:val="left"/>
+      <w:pPr>
+        <w:tabs>
+          <w:tab w:val="num" w:pos="2880"/>
+        </w:tabs>
+        <w:ind w:left="2880" w:hanging="360"/>
+      </w:pPr>
+      <w:rPr>
+        <w:rFonts w:ascii="Wingdings" w:hAnsi="Wingdings" w:hint="default"/>
+        <w:sz w:val="20"/>
+      </w:rPr>
+    </w:lvl>
+    <w:lvl w:ilvl="4" w:tentative="1">
+      <w:start w:val="1"/>
+      <w:numFmt w:val="bullet"/>
+      <w:lvlText w:val=""/>
+      <w:lvlJc w:val="left"/>
+      <w:pPr>
+        <w:tabs>
+          <w:tab w:val="num" w:pos="3600"/>
+        </w:tabs>
+        <w:ind w:left="3600" w:hanging="360"/>
+      </w:pPr>
+      <w:rPr>
+        <w:rFonts w:ascii="Wingdings" w:hAnsi="Wingdings" w:hint="default"/>
+        <w:sz w:val="20"/>
+      </w:rPr>
+    </w:lvl>
+    <w:lvl w:ilvl="5" w:tentative="1">
+      <w:start w:val="1"/>
+      <w:numFmt w:val="bullet"/>
+      <w:lvlText w:val=""/>
+      <w:lvlJc w:val="left"/>
+      <w:pPr>
+        <w:tabs>
+          <w:tab w:val="num" w:pos="4320"/>
+        </w:tabs>
+        <w:ind w:left="4320" w:hanging="360"/>
+      </w:pPr>
+      <w:rPr>
+        <w:rFonts w:ascii="Wingdings" w:hAnsi="Wingdings" w:hint="default"/>
+        <w:sz w:val="20"/>
+      </w:rPr>
+    </w:lvl>
+    <w:lvl w:ilvl="6" w:tentative="1">
+      <w:start w:val="1"/>
+      <w:numFmt w:val="bullet"/>
+      <w:lvlText w:val=""/>
+      <w:lvlJc w:val="left"/>
+      <w:pPr>
+        <w:tabs>
+          <w:tab w:val="num" w:pos="5040"/>
+        </w:tabs>
+        <w:ind w:left="5040" w:hanging="360"/>
+      </w:pPr>
+      <w:rPr>
+        <w:rFonts w:ascii="Wingdings" w:hAnsi="Wingdings" w:hint="default"/>
+        <w:sz w:val="20"/>
+      </w:rPr>
+    </w:lvl>
+    <w:lvl w:ilvl="7" w:tentative="1">
+      <w:start w:val="1"/>
+      <w:numFmt w:val="bullet"/>
+      <w:lvlText w:val=""/>
+      <w:lvlJc w:val="left"/>
+      <w:pPr>
+        <w:tabs>
+          <w:tab w:val="num" w:pos="5760"/>
+        </w:tabs>
+        <w:ind w:left="5760" w:hanging="360"/>
+      </w:pPr>
+      <w:rPr>
+        <w:rFonts w:ascii="Wingdings" w:hAnsi="Wingdings" w:hint="default"/>
+        <w:sz w:val="20"/>
+      </w:rPr>
+    </w:lvl>
+    <w:lvl w:ilvl="8" w:tentative="1">
+      <w:start w:val="1"/>
+      <w:numFmt w:val="bullet"/>
+      <w:lvlText w:val=""/>
+      <w:lvlJc w:val="left"/>
+      <w:pPr>
+        <w:tabs>
+          <w:tab w:val="num" w:pos="6480"/>
+        </w:tabs>
+        <w:ind w:left="6480" w:hanging="360"/>
+      </w:pPr>
+      <w:rPr>
+        <w:rFonts w:ascii="Wingdings" w:hAnsi="Wingdings" w:hint="default"/>
+        <w:sz w:val="20"/>
+      </w:rPr>
+    </w:lvl>
+  </w:abstractNum>
+  <w:abstractNum w:abstractNumId="9" w15:restartNumberingAfterBreak="0">
     <w:nsid w:val="3EAF1312"/>
     <w:multiLevelType w:val="multilevel"/>
     <w:tmpl w:val="BCE2B466"/>
@@ -1513,7 +2510,7 @@
       </w:rPr>
     </w:lvl>
   </w:abstractNum>
-  <w:abstractNum w:abstractNumId="5" w15:restartNumberingAfterBreak="0">
+  <w:abstractNum w:abstractNumId="10" w15:restartNumberingAfterBreak="0">
     <w:nsid w:val="5B6D20C8"/>
     <w:multiLevelType w:val="multilevel"/>
     <w:tmpl w:val="BC7C6838"/>
@@ -1662,7 +2659,305 @@
       </w:rPr>
     </w:lvl>
   </w:abstractNum>
-  <w:abstractNum w:abstractNumId="6" w15:restartNumberingAfterBreak="0">
+  <w:abstractNum w:abstractNumId="11" w15:restartNumberingAfterBreak="0">
+    <w:nsid w:val="5E7574E9"/>
+    <w:multiLevelType w:val="multilevel"/>
+    <w:tmpl w:val="C8EEEA1E"/>
+    <w:lvl w:ilvl="0">
+      <w:start w:val="1"/>
+      <w:numFmt w:val="bullet"/>
+      <w:lvlText w:val=""/>
+      <w:lvlJc w:val="left"/>
+      <w:pPr>
+        <w:tabs>
+          <w:tab w:val="num" w:pos="720"/>
+        </w:tabs>
+        <w:ind w:left="720" w:hanging="360"/>
+      </w:pPr>
+      <w:rPr>
+        <w:rFonts w:ascii="Symbol" w:hAnsi="Symbol" w:hint="default"/>
+        <w:sz w:val="20"/>
+      </w:rPr>
+    </w:lvl>
+    <w:lvl w:ilvl="1" w:tentative="1">
+      <w:start w:val="1"/>
+      <w:numFmt w:val="bullet"/>
+      <w:lvlText w:val="o"/>
+      <w:lvlJc w:val="left"/>
+      <w:pPr>
+        <w:tabs>
+          <w:tab w:val="num" w:pos="1440"/>
+        </w:tabs>
+        <w:ind w:left="1440" w:hanging="360"/>
+      </w:pPr>
+      <w:rPr>
+        <w:rFonts w:ascii="Courier New" w:hAnsi="Courier New" w:hint="default"/>
+        <w:sz w:val="20"/>
+      </w:rPr>
+    </w:lvl>
+    <w:lvl w:ilvl="2" w:tentative="1">
+      <w:start w:val="1"/>
+      <w:numFmt w:val="bullet"/>
+      <w:lvlText w:val=""/>
+      <w:lvlJc w:val="left"/>
+      <w:pPr>
+        <w:tabs>
+          <w:tab w:val="num" w:pos="2160"/>
+        </w:tabs>
+        <w:ind w:left="2160" w:hanging="360"/>
+      </w:pPr>
+      <w:rPr>
+        <w:rFonts w:ascii="Wingdings" w:hAnsi="Wingdings" w:hint="default"/>
+        <w:sz w:val="20"/>
+      </w:rPr>
+    </w:lvl>
+    <w:lvl w:ilvl="3" w:tentative="1">
+      <w:start w:val="1"/>
+      <w:numFmt w:val="bullet"/>
+      <w:lvlText w:val=""/>
+      <w:lvlJc w:val="left"/>
+      <w:pPr>
+        <w:tabs>
+          <w:tab w:val="num" w:pos="2880"/>
+        </w:tabs>
+        <w:ind w:left="2880" w:hanging="360"/>
+      </w:pPr>
+      <w:rPr>
+        <w:rFonts w:ascii="Wingdings" w:hAnsi="Wingdings" w:hint="default"/>
+        <w:sz w:val="20"/>
+      </w:rPr>
+    </w:lvl>
+    <w:lvl w:ilvl="4" w:tentative="1">
+      <w:start w:val="1"/>
+      <w:numFmt w:val="bullet"/>
+      <w:lvlText w:val=""/>
+      <w:lvlJc w:val="left"/>
+      <w:pPr>
+        <w:tabs>
+          <w:tab w:val="num" w:pos="3600"/>
+        </w:tabs>
+        <w:ind w:left="3600" w:hanging="360"/>
+      </w:pPr>
+      <w:rPr>
+        <w:rFonts w:ascii="Wingdings" w:hAnsi="Wingdings" w:hint="default"/>
+        <w:sz w:val="20"/>
+      </w:rPr>
+    </w:lvl>
+    <w:lvl w:ilvl="5" w:tentative="1">
+      <w:start w:val="1"/>
+      <w:numFmt w:val="bullet"/>
+      <w:lvlText w:val=""/>
+      <w:lvlJc w:val="left"/>
+      <w:pPr>
+        <w:tabs>
+          <w:tab w:val="num" w:pos="4320"/>
+        </w:tabs>
+        <w:ind w:left="4320" w:hanging="360"/>
+      </w:pPr>
+      <w:rPr>
+        <w:rFonts w:ascii="Wingdings" w:hAnsi="Wingdings" w:hint="default"/>
+        <w:sz w:val="20"/>
+      </w:rPr>
+    </w:lvl>
+    <w:lvl w:ilvl="6" w:tentative="1">
+      <w:start w:val="1"/>
+      <w:numFmt w:val="bullet"/>
+      <w:lvlText w:val=""/>
+      <w:lvlJc w:val="left"/>
+      <w:pPr>
+        <w:tabs>
+          <w:tab w:val="num" w:pos="5040"/>
+        </w:tabs>
+        <w:ind w:left="5040" w:hanging="360"/>
+      </w:pPr>
+      <w:rPr>
+        <w:rFonts w:ascii="Wingdings" w:hAnsi="Wingdings" w:hint="default"/>
+        <w:sz w:val="20"/>
+      </w:rPr>
+    </w:lvl>
+    <w:lvl w:ilvl="7" w:tentative="1">
+      <w:start w:val="1"/>
+      <w:numFmt w:val="bullet"/>
+      <w:lvlText w:val=""/>
+      <w:lvlJc w:val="left"/>
+      <w:pPr>
+        <w:tabs>
+          <w:tab w:val="num" w:pos="5760"/>
+        </w:tabs>
+        <w:ind w:left="5760" w:hanging="360"/>
+      </w:pPr>
+      <w:rPr>
+        <w:rFonts w:ascii="Wingdings" w:hAnsi="Wingdings" w:hint="default"/>
+        <w:sz w:val="20"/>
+      </w:rPr>
+    </w:lvl>
+    <w:lvl w:ilvl="8" w:tentative="1">
+      <w:start w:val="1"/>
+      <w:numFmt w:val="bullet"/>
+      <w:lvlText w:val=""/>
+      <w:lvlJc w:val="left"/>
+      <w:pPr>
+        <w:tabs>
+          <w:tab w:val="num" w:pos="6480"/>
+        </w:tabs>
+        <w:ind w:left="6480" w:hanging="360"/>
+      </w:pPr>
+      <w:rPr>
+        <w:rFonts w:ascii="Wingdings" w:hAnsi="Wingdings" w:hint="default"/>
+        <w:sz w:val="20"/>
+      </w:rPr>
+    </w:lvl>
+  </w:abstractNum>
+  <w:abstractNum w:abstractNumId="12" w15:restartNumberingAfterBreak="0">
+    <w:nsid w:val="6D2D174C"/>
+    <w:multiLevelType w:val="multilevel"/>
+    <w:tmpl w:val="FB86FF08"/>
+    <w:lvl w:ilvl="0">
+      <w:start w:val="1"/>
+      <w:numFmt w:val="bullet"/>
+      <w:lvlText w:val=""/>
+      <w:lvlJc w:val="left"/>
+      <w:pPr>
+        <w:tabs>
+          <w:tab w:val="num" w:pos="720"/>
+        </w:tabs>
+        <w:ind w:left="720" w:hanging="360"/>
+      </w:pPr>
+      <w:rPr>
+        <w:rFonts w:ascii="Symbol" w:hAnsi="Symbol" w:hint="default"/>
+        <w:sz w:val="20"/>
+      </w:rPr>
+    </w:lvl>
+    <w:lvl w:ilvl="1" w:tentative="1">
+      <w:start w:val="1"/>
+      <w:numFmt w:val="bullet"/>
+      <w:lvlText w:val="o"/>
+      <w:lvlJc w:val="left"/>
+      <w:pPr>
+        <w:tabs>
+          <w:tab w:val="num" w:pos="1440"/>
+        </w:tabs>
+        <w:ind w:left="1440" w:hanging="360"/>
+      </w:pPr>
+      <w:rPr>
+        <w:rFonts w:ascii="Courier New" w:hAnsi="Courier New" w:hint="default"/>
+        <w:sz w:val="20"/>
+      </w:rPr>
+    </w:lvl>
+    <w:lvl w:ilvl="2" w:tentative="1">
+      <w:start w:val="1"/>
+      <w:numFmt w:val="bullet"/>
+      <w:lvlText w:val=""/>
+      <w:lvlJc w:val="left"/>
+      <w:pPr>
+        <w:tabs>
+          <w:tab w:val="num" w:pos="2160"/>
+        </w:tabs>
+        <w:ind w:left="2160" w:hanging="360"/>
+      </w:pPr>
+      <w:rPr>
+        <w:rFonts w:ascii="Wingdings" w:hAnsi="Wingdings" w:hint="default"/>
+        <w:sz w:val="20"/>
+      </w:rPr>
+    </w:lvl>
+    <w:lvl w:ilvl="3" w:tentative="1">
+      <w:start w:val="1"/>
+      <w:numFmt w:val="bullet"/>
+      <w:lvlText w:val=""/>
+      <w:lvlJc w:val="left"/>
+      <w:pPr>
+        <w:tabs>
+          <w:tab w:val="num" w:pos="2880"/>
+        </w:tabs>
+        <w:ind w:left="2880" w:hanging="360"/>
+      </w:pPr>
+      <w:rPr>
+        <w:rFonts w:ascii="Wingdings" w:hAnsi="Wingdings" w:hint="default"/>
+        <w:sz w:val="20"/>
+      </w:rPr>
+    </w:lvl>
+    <w:lvl w:ilvl="4" w:tentative="1">
+      <w:start w:val="1"/>
+      <w:numFmt w:val="bullet"/>
+      <w:lvlText w:val=""/>
+      <w:lvlJc w:val="left"/>
+      <w:pPr>
+        <w:tabs>
+          <w:tab w:val="num" w:pos="3600"/>
+        </w:tabs>
+        <w:ind w:left="3600" w:hanging="360"/>
+      </w:pPr>
+      <w:rPr>
+        <w:rFonts w:ascii="Wingdings" w:hAnsi="Wingdings" w:hint="default"/>
+        <w:sz w:val="20"/>
+      </w:rPr>
+    </w:lvl>
+    <w:lvl w:ilvl="5" w:tentative="1">
+      <w:start w:val="1"/>
+      <w:numFmt w:val="bullet"/>
+      <w:lvlText w:val=""/>
+      <w:lvlJc w:val="left"/>
+      <w:pPr>
+        <w:tabs>
+          <w:tab w:val="num" w:pos="4320"/>
+        </w:tabs>
+        <w:ind w:left="4320" w:hanging="360"/>
+      </w:pPr>
+      <w:rPr>
+        <w:rFonts w:ascii="Wingdings" w:hAnsi="Wingdings" w:hint="default"/>
+        <w:sz w:val="20"/>
+      </w:rPr>
+    </w:lvl>
+    <w:lvl w:ilvl="6" w:tentative="1">
+      <w:start w:val="1"/>
+      <w:numFmt w:val="bullet"/>
+      <w:lvlText w:val=""/>
+      <w:lvlJc w:val="left"/>
+      <w:pPr>
+        <w:tabs>
+          <w:tab w:val="num" w:pos="5040"/>
+        </w:tabs>
+        <w:ind w:left="5040" w:hanging="360"/>
+      </w:pPr>
+      <w:rPr>
+        <w:rFonts w:ascii="Wingdings" w:hAnsi="Wingdings" w:hint="default"/>
+        <w:sz w:val="20"/>
+      </w:rPr>
+    </w:lvl>
+    <w:lvl w:ilvl="7" w:tentative="1">
+      <w:start w:val="1"/>
+      <w:numFmt w:val="bullet"/>
+      <w:lvlText w:val=""/>
+      <w:lvlJc w:val="left"/>
+      <w:pPr>
+        <w:tabs>
+          <w:tab w:val="num" w:pos="5760"/>
+        </w:tabs>
+        <w:ind w:left="5760" w:hanging="360"/>
+      </w:pPr>
+      <w:rPr>
+        <w:rFonts w:ascii="Wingdings" w:hAnsi="Wingdings" w:hint="default"/>
+        <w:sz w:val="20"/>
+      </w:rPr>
+    </w:lvl>
+    <w:lvl w:ilvl="8" w:tentative="1">
+      <w:start w:val="1"/>
+      <w:numFmt w:val="bullet"/>
+      <w:lvlText w:val=""/>
+      <w:lvlJc w:val="left"/>
+      <w:pPr>
+        <w:tabs>
+          <w:tab w:val="num" w:pos="6480"/>
+        </w:tabs>
+        <w:ind w:left="6480" w:hanging="360"/>
+      </w:pPr>
+      <w:rPr>
+        <w:rFonts w:ascii="Wingdings" w:hAnsi="Wingdings" w:hint="default"/>
+        <w:sz w:val="20"/>
+      </w:rPr>
+    </w:lvl>
+  </w:abstractNum>
+  <w:abstractNum w:abstractNumId="13" w15:restartNumberingAfterBreak="0">
     <w:nsid w:val="74733424"/>
     <w:multiLevelType w:val="multilevel"/>
     <w:tmpl w:val="0B3A23CC"/>
@@ -1779,22 +3074,43 @@
     <w:abstractNumId w:val="0"/>
   </w:num>
   <w:num w:numId="2" w16cid:durableId="1663049582">
+    <w:abstractNumId w:val="10"/>
+  </w:num>
+  <w:num w:numId="3" w16cid:durableId="1707245544">
+    <w:abstractNumId w:val="13"/>
+  </w:num>
+  <w:num w:numId="4" w16cid:durableId="596596405">
+    <w:abstractNumId w:val="6"/>
+  </w:num>
+  <w:num w:numId="5" w16cid:durableId="442044814">
+    <w:abstractNumId w:val="4"/>
+  </w:num>
+  <w:num w:numId="6" w16cid:durableId="1757707777">
+    <w:abstractNumId w:val="7"/>
+  </w:num>
+  <w:num w:numId="7" w16cid:durableId="420876421">
+    <w:abstractNumId w:val="9"/>
+  </w:num>
+  <w:num w:numId="8" w16cid:durableId="1366252297">
+    <w:abstractNumId w:val="12"/>
+  </w:num>
+  <w:num w:numId="9" w16cid:durableId="651372055">
     <w:abstractNumId w:val="5"/>
   </w:num>
-  <w:num w:numId="3" w16cid:durableId="1707245544">
-    <w:abstractNumId w:val="6"/>
+  <w:num w:numId="10" w16cid:durableId="587691729">
+    <w:abstractNumId w:val="1"/>
   </w:num>
-  <w:num w:numId="4" w16cid:durableId="596596405">
+  <w:num w:numId="11" w16cid:durableId="181745044">
     <w:abstractNumId w:val="2"/>
   </w:num>
-  <w:num w:numId="5" w16cid:durableId="442044814">
-    <w:abstractNumId w:val="1"/>
+  <w:num w:numId="12" w16cid:durableId="1794589352">
+    <w:abstractNumId w:val="8"/>
   </w:num>
-  <w:num w:numId="6" w16cid:durableId="1757707777">
+  <w:num w:numId="13" w16cid:durableId="75565780">
+    <w:abstractNumId w:val="11"/>
+  </w:num>
+  <w:num w:numId="14" w16cid:durableId="1751778496">
     <w:abstractNumId w:val="3"/>
-  </w:num>
-  <w:num w:numId="7" w16cid:durableId="420876421">
-    <w:abstractNumId w:val="4"/>
   </w:num>
 </w:numbering>
 </file>

</xml_diff>